<commit_message>
Atualização de Cronograma de criação de testes.docx
</commit_message>
<xml_diff>
--- a/Documentos/Cronograma de criação de testes.docx
+++ b/Documentos/Cronograma de criação de testes.docx
@@ -166,7 +166,15 @@
                 <w:sz w:val="24"/>
                 <w:szCs w:val="24"/>
               </w:rPr>
-              <w:t>14/01/2014</w:t>
+              <w:t>19</w:t>
+            </w:r>
+            <w:r>
+              <w:rPr>
+                <w:rFonts w:ascii="Times New Roman" w:hAnsi="Times New Roman" w:cs="Times New Roman"/>
+                <w:sz w:val="24"/>
+                <w:szCs w:val="24"/>
+              </w:rPr>
+              <w:t>/01/2014</w:t>
             </w:r>
           </w:p>
         </w:tc>
@@ -358,7 +366,15 @@
                 <w:sz w:val="24"/>
                 <w:szCs w:val="24"/>
               </w:rPr>
-              <w:t>14/01/2014</w:t>
+              <w:t>19</w:t>
+            </w:r>
+            <w:r>
+              <w:rPr>
+                <w:rFonts w:ascii="Times New Roman" w:hAnsi="Times New Roman" w:cs="Times New Roman"/>
+                <w:sz w:val="24"/>
+                <w:szCs w:val="24"/>
+              </w:rPr>
+              <w:t>/01/2014</w:t>
             </w:r>
           </w:p>
         </w:tc>
@@ -530,7 +546,15 @@
                 <w:sz w:val="24"/>
                 <w:szCs w:val="24"/>
               </w:rPr>
-              <w:t>21/01/2014</w:t>
+              <w:t>26</w:t>
+            </w:r>
+            <w:r>
+              <w:rPr>
+                <w:rFonts w:ascii="Times New Roman" w:hAnsi="Times New Roman" w:cs="Times New Roman"/>
+                <w:sz w:val="24"/>
+                <w:szCs w:val="24"/>
+              </w:rPr>
+              <w:t>/01/2014</w:t>
             </w:r>
           </w:p>
         </w:tc>
@@ -684,7 +708,15 @@
                 <w:sz w:val="24"/>
                 <w:szCs w:val="24"/>
               </w:rPr>
-              <w:t>21/01/2014</w:t>
+              <w:t>26</w:t>
+            </w:r>
+            <w:r>
+              <w:rPr>
+                <w:rFonts w:ascii="Times New Roman" w:hAnsi="Times New Roman" w:cs="Times New Roman"/>
+                <w:sz w:val="24"/>
+                <w:szCs w:val="24"/>
+              </w:rPr>
+              <w:t>/01/2014</w:t>
             </w:r>
           </w:p>
         </w:tc>
@@ -910,7 +942,15 @@
                 <w:sz w:val="24"/>
                 <w:szCs w:val="24"/>
               </w:rPr>
-              <w:t>28/01/2014</w:t>
+              <w:t>02/02</w:t>
+            </w:r>
+            <w:r>
+              <w:rPr>
+                <w:rFonts w:ascii="Times New Roman" w:hAnsi="Times New Roman" w:cs="Times New Roman"/>
+                <w:sz w:val="24"/>
+                <w:szCs w:val="24"/>
+              </w:rPr>
+              <w:t>/2014</w:t>
             </w:r>
           </w:p>
         </w:tc>
@@ -1176,17 +1216,7 @@
                 <w:sz w:val="24"/>
                 <w:szCs w:val="24"/>
               </w:rPr>
-              <w:t>levert</w:t>
-            </w:r>
-            <w:bookmarkStart w:id="0" w:name="_GoBack"/>
-            <w:bookmarkEnd w:id="0"/>
-            <w:r>
-              <w:rPr>
-                <w:rFonts w:ascii="Times New Roman" w:hAnsi="Times New Roman" w:cs="Times New Roman"/>
-                <w:sz w:val="24"/>
-                <w:szCs w:val="24"/>
-              </w:rPr>
-              <w:t>on</w:t>
+              <w:t>leverton</w:t>
             </w:r>
             <w:proofErr w:type="spellEnd"/>
           </w:p>
@@ -1211,7 +1241,15 @@
                 <w:sz w:val="24"/>
                 <w:szCs w:val="24"/>
               </w:rPr>
-              <w:t>28/01/2014</w:t>
+              <w:t>02/02</w:t>
+            </w:r>
+            <w:r>
+              <w:rPr>
+                <w:rFonts w:ascii="Times New Roman" w:hAnsi="Times New Roman" w:cs="Times New Roman"/>
+                <w:sz w:val="24"/>
+                <w:szCs w:val="24"/>
+              </w:rPr>
+              <w:t>/2014</w:t>
             </w:r>
           </w:p>
           <w:p>
@@ -1466,7 +1504,15 @@
                 <w:sz w:val="24"/>
                 <w:szCs w:val="24"/>
               </w:rPr>
-              <w:t>04/02</w:t>
+              <w:t>09</w:t>
+            </w:r>
+            <w:r>
+              <w:rPr>
+                <w:rFonts w:ascii="Times New Roman" w:hAnsi="Times New Roman" w:cs="Times New Roman"/>
+                <w:sz w:val="24"/>
+                <w:szCs w:val="24"/>
+              </w:rPr>
+              <w:t>/02</w:t>
             </w:r>
             <w:r>
               <w:rPr>
@@ -1632,6 +1678,8 @@
             </w:r>
           </w:p>
         </w:tc>
+        <w:bookmarkStart w:id="0" w:name="_GoBack"/>
+        <w:bookmarkEnd w:id="0"/>
       </w:tr>
       <w:tr>
         <w:trPr>
@@ -1682,7 +1730,15 @@
                 <w:sz w:val="24"/>
                 <w:szCs w:val="24"/>
               </w:rPr>
-              <w:t>04/02</w:t>
+              <w:t>09</w:t>
+            </w:r>
+            <w:r>
+              <w:rPr>
+                <w:rFonts w:ascii="Times New Roman" w:hAnsi="Times New Roman" w:cs="Times New Roman"/>
+                <w:sz w:val="24"/>
+                <w:szCs w:val="24"/>
+              </w:rPr>
+              <w:t>/02</w:t>
             </w:r>
             <w:r>
               <w:rPr>

</xml_diff>